<commit_message>
Gestion des textures + Fruits
</commit_message>
<xml_diff>
--- a/Viperide/Cahier des Charges.docx
+++ b/Viperide/Cahier des Charges.docx
@@ -603,8 +603,8 @@
       </w:tblPr>
       <w:tblGrid>
         <w:gridCol w:w="789"/>
-        <w:gridCol w:w="1296"/>
-        <w:gridCol w:w="6987"/>
+        <w:gridCol w:w="1306"/>
+        <w:gridCol w:w="6977"/>
       </w:tblGrid>
       <w:tr>
         <w:trPr>
@@ -804,7 +804,7 @@
           </w:tcPr>
           <w:p>
             <w:r>
-              <w:t>Feuille verte</w:t>
+              <w:t>Pastèque</w:t>
             </w:r>
           </w:p>
         </w:tc>
@@ -906,7 +906,7 @@
           </w:tcPr>
           <w:p>
             <w:r>
-              <w:t>Raisin violet</w:t>
+              <w:t>Quetsche</w:t>
             </w:r>
           </w:p>
         </w:tc>
@@ -1668,15 +1668,7 @@
         <w:t>Barre de faim :</w:t>
       </w:r>
       <w:r>
-        <w:t xml:space="preserve"> Une barre ou un </w:t>
-      </w:r>
-      <w:proofErr w:type="spellStart"/>
-      <w:r>
-        <w:t>timer</w:t>
-      </w:r>
-      <w:proofErr w:type="spellEnd"/>
-      <w:r>
-        <w:t xml:space="preserve"> indique le temps restant avant la prochaine perte de segment.</w:t>
+        <w:t xml:space="preserve"> Une barre ou un timer indique le temps restant avant la prochaine perte de segment.</w:t>
       </w:r>
     </w:p>
     <w:p>
@@ -1834,13 +1826,8 @@
           <w:numId w:val="8"/>
         </w:numPr>
       </w:pPr>
-      <w:proofErr w:type="spellStart"/>
-      <w:r>
-        <w:t>Timer</w:t>
-      </w:r>
-      <w:proofErr w:type="spellEnd"/>
-      <w:r>
-        <w:t xml:space="preserve"> global pour déclencher la perte de segments.</w:t>
+      <w:r>
+        <w:t>Timer global pour déclencher la perte de segments.</w:t>
       </w:r>
     </w:p>
     <w:p>
@@ -1892,13 +1879,8 @@
           <w:numId w:val="8"/>
         </w:numPr>
       </w:pPr>
-      <w:proofErr w:type="spellStart"/>
-      <w:r>
-        <w:t>Timer</w:t>
-      </w:r>
-      <w:proofErr w:type="spellEnd"/>
-      <w:r>
-        <w:t xml:space="preserve"> pour modifier la couleur du serpent toutes les X secondes.</w:t>
+      <w:r>
+        <w:t>Timer pour modifier la couleur du serpent toutes les X secondes.</w:t>
       </w:r>
     </w:p>
     <w:p>
@@ -1959,51 +1941,13 @@
       </w:r>
     </w:p>
     <w:p>
-      <w:proofErr w:type="spellStart"/>
-      <w:proofErr w:type="gramStart"/>
-      <w:r>
-        <w:t>float</w:t>
-      </w:r>
-      <w:proofErr w:type="spellEnd"/>
-      <w:proofErr w:type="gramEnd"/>
-      <w:r>
-        <w:t xml:space="preserve"> </w:t>
-      </w:r>
-      <w:proofErr w:type="spellStart"/>
-      <w:r>
-        <w:t>timer</w:t>
-      </w:r>
-      <w:proofErr w:type="spellEnd"/>
-      <w:r>
-        <w:t xml:space="preserve"> = 10.0f; // Temps avant perte d'un segment</w:t>
-      </w:r>
-    </w:p>
-    <w:p>
-      <w:proofErr w:type="spellStart"/>
-      <w:proofErr w:type="gramStart"/>
-      <w:r>
-        <w:t>void</w:t>
-      </w:r>
-      <w:proofErr w:type="spellEnd"/>
-      <w:proofErr w:type="gramEnd"/>
-      <w:r>
-        <w:t xml:space="preserve"> Update(</w:t>
-      </w:r>
-      <w:proofErr w:type="spellStart"/>
-      <w:r>
-        <w:t>float</w:t>
-      </w:r>
-      <w:proofErr w:type="spellEnd"/>
-      <w:r>
-        <w:t xml:space="preserve"> </w:t>
-      </w:r>
-      <w:proofErr w:type="spellStart"/>
-      <w:r>
-        <w:t>deltaTime</w:t>
-      </w:r>
-      <w:proofErr w:type="spellEnd"/>
-      <w:r>
-        <w:t>)</w:t>
+      <w:r>
+        <w:t>float timer = 10.0f; // Temps avant perte d'un segment</w:t>
+      </w:r>
+    </w:p>
+    <w:p>
+      <w:r>
+        <w:t>void Update(float deltaTime)</w:t>
       </w:r>
     </w:p>
     <w:p>
@@ -2013,46 +1957,12 @@
     </w:p>
     <w:p>
       <w:r>
-        <w:t xml:space="preserve">    </w:t>
-      </w:r>
-      <w:proofErr w:type="spellStart"/>
-      <w:proofErr w:type="gramStart"/>
-      <w:r>
-        <w:t>timer</w:t>
-      </w:r>
-      <w:proofErr w:type="spellEnd"/>
-      <w:proofErr w:type="gramEnd"/>
-      <w:r>
-        <w:t xml:space="preserve"> -= </w:t>
-      </w:r>
-      <w:proofErr w:type="spellStart"/>
-      <w:r>
-        <w:t>deltaTime</w:t>
-      </w:r>
-      <w:proofErr w:type="spellEnd"/>
-      <w:r>
-        <w:t>;</w:t>
-      </w:r>
-    </w:p>
-    <w:p>
-      <w:r>
-        <w:t xml:space="preserve">    </w:t>
-      </w:r>
-      <w:proofErr w:type="gramStart"/>
-      <w:r>
-        <w:t>if</w:t>
-      </w:r>
-      <w:proofErr w:type="gramEnd"/>
-      <w:r>
-        <w:t xml:space="preserve"> (</w:t>
-      </w:r>
-      <w:proofErr w:type="spellStart"/>
-      <w:r>
-        <w:t>timer</w:t>
-      </w:r>
-      <w:proofErr w:type="spellEnd"/>
-      <w:r>
-        <w:t xml:space="preserve"> &lt;= 0)</w:t>
+        <w:t xml:space="preserve">    timer -= deltaTime;</w:t>
+      </w:r>
+    </w:p>
+    <w:p>
+      <w:r>
+        <w:t xml:space="preserve">    if (timer &lt;= 0)</w:t>
       </w:r>
     </w:p>
     <w:p>
@@ -2062,23 +1972,7 @@
     </w:p>
     <w:p>
       <w:r>
-        <w:t xml:space="preserve">        </w:t>
-      </w:r>
-      <w:proofErr w:type="gramStart"/>
-      <w:r>
-        <w:t>if</w:t>
-      </w:r>
-      <w:proofErr w:type="gramEnd"/>
-      <w:r>
-        <w:t xml:space="preserve"> (</w:t>
-      </w:r>
-      <w:proofErr w:type="spellStart"/>
-      <w:r>
-        <w:t>serpent.Longueur</w:t>
-      </w:r>
-      <w:proofErr w:type="spellEnd"/>
-      <w:r>
-        <w:t xml:space="preserve"> &gt; 3)</w:t>
+        <w:t xml:space="preserve">        if (serpent.Longueur &gt; 3)</w:t>
       </w:r>
     </w:p>
     <w:p>
@@ -2088,32 +1982,12 @@
     </w:p>
     <w:p>
       <w:r>
-        <w:t xml:space="preserve">            </w:t>
-      </w:r>
-      <w:proofErr w:type="spellStart"/>
-      <w:proofErr w:type="gramStart"/>
-      <w:r>
-        <w:t>serpent.PerteSegment</w:t>
-      </w:r>
-      <w:proofErr w:type="spellEnd"/>
-      <w:proofErr w:type="gramEnd"/>
-      <w:r>
-        <w:t>();</w:t>
-      </w:r>
-    </w:p>
-    <w:p>
-      <w:r>
-        <w:t xml:space="preserve">            </w:t>
-      </w:r>
-      <w:proofErr w:type="spellStart"/>
-      <w:proofErr w:type="gramStart"/>
-      <w:r>
-        <w:t>timer</w:t>
-      </w:r>
-      <w:proofErr w:type="spellEnd"/>
-      <w:proofErr w:type="gramEnd"/>
-      <w:r>
-        <w:t xml:space="preserve"> = 10.0f; // Réinitialisation</w:t>
+        <w:t xml:space="preserve">            serpent.PerteSegment();</w:t>
+      </w:r>
+    </w:p>
+    <w:p>
+      <w:r>
+        <w:t xml:space="preserve">            timer = 10.0f; // Réinitialisation</w:t>
       </w:r>
     </w:p>
     <w:p>
@@ -2123,15 +1997,8 @@
     </w:p>
     <w:p>
       <w:r>
-        <w:t xml:space="preserve">        </w:t>
-      </w:r>
-      <w:proofErr w:type="spellStart"/>
-      <w:proofErr w:type="gramStart"/>
-      <w:r>
-        <w:t>else</w:t>
-      </w:r>
-      <w:proofErr w:type="spellEnd"/>
-      <w:proofErr w:type="gramEnd"/>
+        <w:t xml:space="preserve">        else</w:t>
+      </w:r>
     </w:p>
     <w:p>
       <w:r>
@@ -2140,20 +2007,7 @@
     </w:p>
     <w:p>
       <w:r>
-        <w:t xml:space="preserve">            </w:t>
-      </w:r>
-      <w:proofErr w:type="spellStart"/>
-      <w:proofErr w:type="gramStart"/>
-      <w:r>
-        <w:t>FinDePartie</w:t>
-      </w:r>
-      <w:proofErr w:type="spellEnd"/>
-      <w:r>
-        <w:t>(</w:t>
-      </w:r>
-      <w:proofErr w:type="gramEnd"/>
-      <w:r>
-        <w:t>); // Défaite si trop court</w:t>
+        <w:t xml:space="preserve">            FinDePartie(); // Défaite si trop court</w:t>
       </w:r>
     </w:p>
     <w:p>
@@ -4774,6 +4628,7 @@
   <w:style w:type="character" w:default="1" w:styleId="Policepardfaut">
     <w:name w:val="Default Paragraph Font"/>
     <w:uiPriority w:val="1"/>
+    <w:semiHidden/>
     <w:unhideWhenUsed/>
   </w:style>
   <w:style w:type="table" w:default="1" w:styleId="TableauNormal">

</xml_diff>